<commit_message>
Complete Dell solutions migration to new presales format
Updated all 6 Dell solutions with:
- Fixed CSV headers in infrastructure-costs.csv and level-of-effort-estimate.csv
- Created template-compliant statement-of-work.md files
- Updated solution-briefing.md with proper structure
- Regenerated Office documents (.xlsx, .docx)
- Removed placeholder diagram files

Solutions updated:
- precision-ai-workstation: All 5 Office files generated
- vxrail-hci: Core Office files updated
- vxrail-hyperconverged: Office files and source updated
- safeid-authentication: Office files and source updated
- poweredge-ci-infrastructure: Office files and source updated
- powerswitch-datacenter: Office files and source updated

Migration status: 100% complete for source files and diagrams
Office file generation: Core files complete, presentations pending validation fixes
</commit_message>
<xml_diff>
--- a/solutions/dell/ai/precision-ai-workstation/presales/statement-of-work.docx
+++ b/solutions/dell/ai/precision-ai-workstation/presales/statement-of-work.docx
@@ -5833,6 +5833,108 @@
         <w:t>Centralized logging for troubleshooting</w:t>
       </w:r>
     </w:p>
+    <w:tbl>
+      <w:tblPr>
+        <w:tblW w:type="auto" w:w="0"/>
+        <w:jc w:val="center"/>
+        <w:tblLook w:firstColumn="1" w:firstRow="1" w:lastColumn="0" w:lastRow="0" w:noHBand="0" w:noVBand="1" w:val="04A0"/>
+        <w:tblBorders>
+          <w:top w:val="single" w:sz="8" w:space="0" w:color="000000"/>
+          <w:left w:val="single" w:sz="8" w:space="0" w:color="000000"/>
+          <w:bottom w:val="single" w:sz="8" w:space="0" w:color="000000"/>
+          <w:right w:val="single" w:sz="8" w:space="0" w:color="000000"/>
+        </w:tblBorders>
+      </w:tblPr>
+      <w:tblGrid>
+        <w:gridCol w:w="8640"/>
+      </w:tblGrid>
+      <w:tr>
+        <w:tc>
+          <w:tcPr>
+            <w:tcW w:type="dxa" w:w="8640"/>
+          </w:tcPr>
+          <w:p>
+            <w:pPr>
+              <w:jc w:val="center"/>
+            </w:pPr>
+            <w:r>
+              <w:drawing>
+                <wp:inline xmlns:a="http://schemas.openxmlformats.org/drawingml/2006/main" xmlns:pic="http://schemas.openxmlformats.org/drawingml/2006/picture">
+                  <wp:extent cx="2444029" cy="3657599"/>
+                  <wp:docPr id="3" name="Picture 3"/>
+                  <wp:cNvGraphicFramePr>
+                    <a:graphicFrameLocks noChangeAspect="1"/>
+                  </wp:cNvGraphicFramePr>
+                  <a:graphic>
+                    <a:graphicData uri="http://schemas.openxmlformats.org/drawingml/2006/picture">
+                      <pic:pic>
+                        <pic:nvPicPr>
+                          <pic:cNvPr id="0" name="architecture-diagram.png"/>
+                          <pic:cNvPicPr/>
+                        </pic:nvPicPr>
+                        <pic:blipFill>
+                          <a:blip r:embed="rId19"/>
+                          <a:stretch>
+                            <a:fillRect/>
+                          </a:stretch>
+                        </pic:blipFill>
+                        <pic:spPr>
+                          <a:xfrm>
+                            <a:off x="0" y="0"/>
+                            <a:ext cx="2444029" cy="3657599"/>
+                          </a:xfrm>
+                          <a:prstGeom prst="rect"/>
+                        </pic:spPr>
+                      </pic:pic>
+                    </a:graphicData>
+                  </a:graphic>
+                </wp:inline>
+              </w:drawing>
+            </w:r>
+          </w:p>
+        </w:tc>
+      </w:tr>
+    </w:tbl>
+    <w:p>
+      <w:pPr>
+        <w:pStyle w:val="Caption"/>
+        <w:spacing w:before="60" w:after="240"/>
+        <w:jc w:val="center"/>
+      </w:pPr>
+      <w:r>
+        <w:rPr>
+          <w:rFonts w:ascii="Calibri" w:hAnsi="Calibri"/>
+          <w:sz w:val="20"/>
+        </w:rPr>
+        <w:t xml:space="preserve">Figure </w:t>
+      </w:r>
+      <w:r>
+        <w:fldChar w:fldCharType="begin"/>
+      </w:r>
+      <w:r>
+        <w:instrText xml:space="preserve"> SEQ Figure \* ARABIC </w:instrText>
+      </w:r>
+      <w:r>
+        <w:fldChar w:fldCharType="separate"/>
+      </w:r>
+      <w:r>
+        <w:rPr>
+          <w:rFonts w:ascii="Calibri" w:hAnsi="Calibri"/>
+          <w:sz w:val="20"/>
+        </w:rPr>
+        <w:t>1</w:t>
+      </w:r>
+      <w:r>
+        <w:fldChar w:fldCharType="end"/>
+      </w:r>
+      <w:r>
+        <w:rPr>
+          <w:rFonts w:ascii="Calibri" w:hAnsi="Calibri"/>
+          <w:sz w:val="20"/>
+        </w:rPr>
+        <w:t>: Architecture Diagram</w:t>
+      </w:r>
+    </w:p>
     <w:p>
       <w:pPr>
         <w:pStyle w:val="Heading2"/>
@@ -9113,7 +9215,7 @@
         <w:drawing>
           <wp:inline xmlns:a="http://schemas.openxmlformats.org/drawingml/2006/main" xmlns:pic="http://schemas.openxmlformats.org/drawingml/2006/picture">
             <wp:extent cx="2441448" cy="522214"/>
-            <wp:docPr id="3" name="Picture 3"/>
+            <wp:docPr id="4" name="Picture 4"/>
             <wp:cNvGraphicFramePr>
               <a:graphicFrameLocks noChangeAspect="1"/>
             </wp:cNvGraphicFramePr>
@@ -9148,7 +9250,7 @@
       <w:pPr>
         <w:jc w:val="center"/>
       </w:pPr>
-      <w:hyperlink w:history="1" r:id="rId19">
+      <w:hyperlink w:history="1" r:id="rId20">
         <w:r>
           <w:rPr>
             <w:rFonts w:ascii="Calibri" w:hAnsi="Calibri"/>

</xml_diff>